<commit_message>
Added presentation and finished report.
</commit_message>
<xml_diff>
--- a/Documentation/CS3860 Deliverables/Final Report - Group Report.docx
+++ b/Documentation/CS3860 Deliverables/Final Report - Group Report.docx
@@ -597,6 +597,14 @@
                 <w:szCs w:val="24"/>
               </w:rPr>
             </w:pPr>
+            <w:r>
+              <w:rPr>
+                <w:rFonts w:ascii="Times New Roman" w:hAnsi="Times New Roman"/>
+                <w:sz w:val="24"/>
+                <w:szCs w:val="24"/>
+              </w:rPr>
+              <w:t>0</w:t>
+            </w:r>
           </w:p>
         </w:tc>
         <w:tc>
@@ -667,6 +675,14 @@
                 <w:szCs w:val="24"/>
               </w:rPr>
             </w:pPr>
+            <w:r>
+              <w:rPr>
+                <w:rFonts w:ascii="Times New Roman" w:hAnsi="Times New Roman"/>
+                <w:sz w:val="24"/>
+                <w:szCs w:val="24"/>
+              </w:rPr>
+              <w:t>129</w:t>
+            </w:r>
           </w:p>
         </w:tc>
         <w:tc>
@@ -737,6 +753,14 @@
                 <w:szCs w:val="24"/>
               </w:rPr>
             </w:pPr>
+            <w:r>
+              <w:rPr>
+                <w:rFonts w:ascii="Times New Roman" w:hAnsi="Times New Roman"/>
+                <w:sz w:val="24"/>
+                <w:szCs w:val="24"/>
+              </w:rPr>
+              <w:t>524</w:t>
+            </w:r>
           </w:p>
         </w:tc>
         <w:tc>
@@ -825,6 +849,14 @@
                 <w:szCs w:val="24"/>
               </w:rPr>
             </w:pPr>
+            <w:r>
+              <w:rPr>
+                <w:rFonts w:ascii="Times New Roman" w:hAnsi="Times New Roman"/>
+                <w:sz w:val="24"/>
+                <w:szCs w:val="24"/>
+              </w:rPr>
+              <w:t>653</w:t>
+            </w:r>
           </w:p>
         </w:tc>
         <w:tc>
@@ -842,6 +874,8 @@
                 <w:szCs w:val="24"/>
               </w:rPr>
             </w:pPr>
+            <w:bookmarkStart w:id="0" w:name="_GoBack"/>
+            <w:bookmarkEnd w:id="0"/>
           </w:p>
         </w:tc>
       </w:tr>
@@ -2350,8 +2384,6 @@
         </w:rPr>
         <w:t>his week I finalized my module by debugging the separate project I have been building in and migrating that code into the project. This separate project was required because the bot takes time and a very specific environment to initialize and I did not want to put in the extra work just to test my module’s functionality. I have two commands implemented which I believe are a representative sample of the general statistics and ranked statistics that can be retrieved by the API library I’ve chosen. It was fairly easy to integrate these commands, as the project utilizes DSharpPlus’s command pattern to declare callable functions. This makes testing harder, however, so I am less confident in my unit and integration tests. Overall, I enjoyed this project and would consider continuing work on my solo module to realize a function-specific Discord bot.</w:t>
       </w:r>
-      <w:bookmarkStart w:id="0" w:name="_GoBack"/>
-      <w:bookmarkEnd w:id="0"/>
     </w:p>
     <w:p>
       <w:pPr>
@@ -3856,7 +3888,7 @@
 </file>
 
 <file path=customXml/itemProps1.xml><?xml version="1.0" encoding="utf-8"?>
-<ds:datastoreItem xmlns:ds="http://schemas.openxmlformats.org/officeDocument/2006/customXml" ds:itemID="{7D94B5B5-06AF-40F9-993C-7C9454A951BD}">
+<ds:datastoreItem xmlns:ds="http://schemas.openxmlformats.org/officeDocument/2006/customXml" ds:itemID="{F08489CA-56B4-49AA-91A0-920B9395DC63}">
   <ds:schemaRefs>
     <ds:schemaRef ds:uri="http://schemas.openxmlformats.org/officeDocument/2006/bibliography"/>
   </ds:schemaRefs>

</xml_diff>

<commit_message>
made my changes to the deliverables
</commit_message>
<xml_diff>
--- a/Documentation/CS3860 Deliverables/Final Report - Group Report.docx
+++ b/Documentation/CS3860 Deliverables/Final Report - Group Report.docx
@@ -1,6 +1,6 @@
 
 <file path=word/document.xml><?xml version="1.0" encoding="utf-8"?>
-<w:document xmlns:wpc="http://schemas.microsoft.com/office/word/2010/wordprocessingCanvas" xmlns:cx="http://schemas.microsoft.com/office/drawing/2014/chartex" xmlns:cx1="http://schemas.microsoft.com/office/drawing/2015/9/8/chartex" xmlns:mc="http://schemas.openxmlformats.org/markup-compatibility/2006" xmlns:o="urn:schemas-microsoft-com:office:office" xmlns:r="http://schemas.openxmlformats.org/officeDocument/2006/relationships" xmlns:m="http://schemas.openxmlformats.org/officeDocument/2006/math" xmlns:v="urn:schemas-microsoft-com:vml" xmlns:wp14="http://schemas.microsoft.com/office/word/2010/wordprocessingDrawing" xmlns:wp="http://schemas.openxmlformats.org/drawingml/2006/wordprocessingDrawing" xmlns:w10="urn:schemas-microsoft-com:office:word" xmlns:w="http://schemas.openxmlformats.org/wordprocessingml/2006/main" xmlns:w14="http://schemas.microsoft.com/office/word/2010/wordml" xmlns:w15="http://schemas.microsoft.com/office/word/2012/wordml" xmlns:w16se="http://schemas.microsoft.com/office/word/2015/wordml/symex" xmlns:wpg="http://schemas.microsoft.com/office/word/2010/wordprocessingGroup" xmlns:wpi="http://schemas.microsoft.com/office/word/2010/wordprocessingInk" xmlns:wne="http://schemas.microsoft.com/office/word/2006/wordml" xmlns:wps="http://schemas.microsoft.com/office/word/2010/wordprocessingShape" mc:Ignorable="w14 w15 w16se wp14">
+<w:document xmlns:wpc="http://schemas.microsoft.com/office/word/2010/wordprocessingCanvas" xmlns:cx="http://schemas.microsoft.com/office/drawing/2014/chartex" xmlns:cx1="http://schemas.microsoft.com/office/drawing/2015/9/8/chartex" xmlns:cx2="http://schemas.microsoft.com/office/drawing/2015/10/21/chartex" xmlns:cx3="http://schemas.microsoft.com/office/drawing/2016/5/9/chartex" xmlns:cx4="http://schemas.microsoft.com/office/drawing/2016/5/10/chartex" xmlns:cx5="http://schemas.microsoft.com/office/drawing/2016/5/11/chartex" xmlns:cx6="http://schemas.microsoft.com/office/drawing/2016/5/12/chartex" xmlns:cx7="http://schemas.microsoft.com/office/drawing/2016/5/13/chartex" xmlns:cx8="http://schemas.microsoft.com/office/drawing/2016/5/14/chartex" xmlns:mc="http://schemas.openxmlformats.org/markup-compatibility/2006" xmlns:aink="http://schemas.microsoft.com/office/drawing/2016/ink" xmlns:am3d="http://schemas.microsoft.com/office/drawing/2017/model3d" xmlns:o="urn:schemas-microsoft-com:office:office" xmlns:r="http://schemas.openxmlformats.org/officeDocument/2006/relationships" xmlns:m="http://schemas.openxmlformats.org/officeDocument/2006/math" xmlns:v="urn:schemas-microsoft-com:vml" xmlns:wp14="http://schemas.microsoft.com/office/word/2010/wordprocessingDrawing" xmlns:wp="http://schemas.openxmlformats.org/drawingml/2006/wordprocessingDrawing" xmlns:w10="urn:schemas-microsoft-com:office:word" xmlns:w="http://schemas.openxmlformats.org/wordprocessingml/2006/main" xmlns:w14="http://schemas.microsoft.com/office/word/2010/wordml" xmlns:w15="http://schemas.microsoft.com/office/word/2012/wordml" xmlns:w16cid="http://schemas.microsoft.com/office/word/2016/wordml/cid" xmlns:w16se="http://schemas.microsoft.com/office/word/2015/wordml/symex" xmlns:wpg="http://schemas.microsoft.com/office/word/2010/wordprocessingGroup" xmlns:wpi="http://schemas.microsoft.com/office/word/2010/wordprocessingInk" xmlns:wne="http://schemas.microsoft.com/office/word/2006/wordml" xmlns:wps="http://schemas.microsoft.com/office/word/2010/wordprocessingShape" mc:Ignorable="w14 w15 w16se w16cid wp14">
   <w:body>
     <w:p>
       <w:pPr>
@@ -700,14 +700,26 @@
                 <w:szCs w:val="24"/>
               </w:rPr>
             </w:pPr>
-            <w:r>
-              <w:rPr>
-                <w:rFonts w:ascii="Times New Roman" w:hAnsi="Times New Roman"/>
-                <w:sz w:val="24"/>
-                <w:szCs w:val="24"/>
-              </w:rPr>
-              <w:t>TODO</w:t>
-            </w:r>
+            <w:proofErr w:type="spellStart"/>
+            <w:r>
+              <w:rPr>
+                <w:rFonts w:ascii="Times New Roman" w:hAnsi="Times New Roman"/>
+                <w:sz w:val="24"/>
+                <w:szCs w:val="24"/>
+              </w:rPr>
+              <w:t>DiscordClient</w:t>
+            </w:r>
+            <w:proofErr w:type="spellEnd"/>
+            <w:r>
+              <w:rPr>
+                <w:rFonts w:ascii="Times New Roman" w:hAnsi="Times New Roman"/>
+                <w:sz w:val="24"/>
+                <w:szCs w:val="24"/>
+              </w:rPr>
+              <w:t xml:space="preserve"> Wrapping</w:t>
+            </w:r>
+            <w:bookmarkStart w:id="0" w:name="_GoBack"/>
+            <w:bookmarkEnd w:id="0"/>
           </w:p>
         </w:tc>
       </w:tr>
@@ -874,8 +886,6 @@
                 <w:szCs w:val="24"/>
               </w:rPr>
             </w:pPr>
-            <w:bookmarkStart w:id="0" w:name="_GoBack"/>
-            <w:bookmarkEnd w:id="0"/>
           </w:p>
         </w:tc>
       </w:tr>
@@ -1026,7 +1036,7 @@
                 <w:sz w:val="24"/>
                 <w:szCs w:val="24"/>
               </w:rPr>
-              <w:t>( Est</w:t>
+              <w:t>( Est.</w:t>
             </w:r>
             <w:proofErr w:type="gramEnd"/>
             <w:r>
@@ -1036,7 +1046,7 @@
                 <w:sz w:val="24"/>
                 <w:szCs w:val="24"/>
               </w:rPr>
-              <w:t>. – Act. )</w:t>
+              <w:t xml:space="preserve"> – Act. )</w:t>
             </w:r>
           </w:p>
         </w:tc>
@@ -1092,27 +1102,7 @@
                 <w:sz w:val="24"/>
                 <w:szCs w:val="24"/>
               </w:rPr>
-              <w:t xml:space="preserve">Description ( </w:t>
-            </w:r>
-            <w:proofErr w:type="spellStart"/>
-            <w:r>
-              <w:rPr>
-                <w:rFonts w:ascii="Times New Roman" w:hAnsi="Times New Roman"/>
-                <w:b/>
-                <w:sz w:val="24"/>
-                <w:szCs w:val="24"/>
-              </w:rPr>
-              <w:t>Prob</w:t>
-            </w:r>
-            <w:proofErr w:type="spellEnd"/>
-            <w:r>
-              <w:rPr>
-                <w:rFonts w:ascii="Times New Roman" w:hAnsi="Times New Roman"/>
-                <w:b/>
-                <w:sz w:val="24"/>
-                <w:szCs w:val="24"/>
-              </w:rPr>
-              <w:t xml:space="preserve"> / Resolution )</w:t>
+              <w:t>Description ( Prob / Resolution )</w:t>
             </w:r>
           </w:p>
         </w:tc>
@@ -2300,7 +2290,59 @@
           <w:sz w:val="24"/>
           <w:szCs w:val="24"/>
         </w:rPr>
-        <w:t>TODO</w:t>
+        <w:t xml:space="preserve">This week I used my knowledge of refactoring to start a refactoring the system to be more testable. As I went through looking at how to make it more testable I made sure all I did was put </w:t>
+      </w:r>
+      <w:r>
+        <w:rPr>
+          <w:rFonts w:ascii="Times New Roman" w:hAnsi="Times New Roman"/>
+          <w:sz w:val="24"/>
+          <w:szCs w:val="24"/>
+        </w:rPr>
+        <w:t xml:space="preserve">the current functionality behind an interface. As I worked I realized that I would not be able to get the system close enough to </w:t>
+      </w:r>
+      <w:proofErr w:type="gramStart"/>
+      <w:r>
+        <w:rPr>
+          <w:rFonts w:ascii="Times New Roman" w:hAnsi="Times New Roman"/>
+          <w:sz w:val="24"/>
+          <w:szCs w:val="24"/>
+        </w:rPr>
+        <w:t>actually make</w:t>
+      </w:r>
+      <w:proofErr w:type="gramEnd"/>
+      <w:r>
+        <w:rPr>
+          <w:rFonts w:ascii="Times New Roman" w:hAnsi="Times New Roman"/>
+          <w:sz w:val="24"/>
+          <w:szCs w:val="24"/>
+        </w:rPr>
+        <w:t xml:space="preserve"> it testable. This is </w:t>
+      </w:r>
+      <w:proofErr w:type="gramStart"/>
+      <w:r>
+        <w:rPr>
+          <w:rFonts w:ascii="Times New Roman" w:hAnsi="Times New Roman"/>
+          <w:sz w:val="24"/>
+          <w:szCs w:val="24"/>
+        </w:rPr>
+        <w:t>really just</w:t>
+      </w:r>
+      <w:proofErr w:type="gramEnd"/>
+      <w:r>
+        <w:rPr>
+          <w:rFonts w:ascii="Times New Roman" w:hAnsi="Times New Roman"/>
+          <w:sz w:val="24"/>
+          <w:szCs w:val="24"/>
+        </w:rPr>
+        <w:t xml:space="preserve"> a small step towards the bigger picture of testing the system as a whole. I would ideally spend more time to refactor and put interfaces into the system so that I can test </w:t>
+      </w:r>
+      <w:r>
+        <w:rPr>
+          <w:rFonts w:ascii="Times New Roman" w:hAnsi="Times New Roman"/>
+          <w:sz w:val="24"/>
+          <w:szCs w:val="24"/>
+        </w:rPr>
+        <w:t>more of the system focusing on making future testing is easier and then updating older pieces as needed.</w:t>
       </w:r>
     </w:p>
     <w:p>
@@ -2430,7 +2472,7 @@
 </file>
 
 <file path=word/endnotes.xml><?xml version="1.0" encoding="utf-8"?>
-<w:endnotes xmlns:wpc="http://schemas.microsoft.com/office/word/2010/wordprocessingCanvas" xmlns:cx="http://schemas.microsoft.com/office/drawing/2014/chartex" xmlns:cx1="http://schemas.microsoft.com/office/drawing/2015/9/8/chartex" xmlns:mc="http://schemas.openxmlformats.org/markup-compatibility/2006" xmlns:o="urn:schemas-microsoft-com:office:office" xmlns:r="http://schemas.openxmlformats.org/officeDocument/2006/relationships" xmlns:m="http://schemas.openxmlformats.org/officeDocument/2006/math" xmlns:v="urn:schemas-microsoft-com:vml" xmlns:wp14="http://schemas.microsoft.com/office/word/2010/wordprocessingDrawing" xmlns:wp="http://schemas.openxmlformats.org/drawingml/2006/wordprocessingDrawing" xmlns:w10="urn:schemas-microsoft-com:office:word" xmlns:w="http://schemas.openxmlformats.org/wordprocessingml/2006/main" xmlns:w14="http://schemas.microsoft.com/office/word/2010/wordml" xmlns:w15="http://schemas.microsoft.com/office/word/2012/wordml" xmlns:w16se="http://schemas.microsoft.com/office/word/2015/wordml/symex" xmlns:wpg="http://schemas.microsoft.com/office/word/2010/wordprocessingGroup" xmlns:wpi="http://schemas.microsoft.com/office/word/2010/wordprocessingInk" xmlns:wne="http://schemas.microsoft.com/office/word/2006/wordml" xmlns:wps="http://schemas.microsoft.com/office/word/2010/wordprocessingShape" mc:Ignorable="w14 w15 w16se wp14">
+<w:endnotes xmlns:wpc="http://schemas.microsoft.com/office/word/2010/wordprocessingCanvas" xmlns:cx="http://schemas.microsoft.com/office/drawing/2014/chartex" xmlns:cx1="http://schemas.microsoft.com/office/drawing/2015/9/8/chartex" xmlns:cx2="http://schemas.microsoft.com/office/drawing/2015/10/21/chartex" xmlns:cx3="http://schemas.microsoft.com/office/drawing/2016/5/9/chartex" xmlns:cx4="http://schemas.microsoft.com/office/drawing/2016/5/10/chartex" xmlns:cx5="http://schemas.microsoft.com/office/drawing/2016/5/11/chartex" xmlns:cx6="http://schemas.microsoft.com/office/drawing/2016/5/12/chartex" xmlns:cx7="http://schemas.microsoft.com/office/drawing/2016/5/13/chartex" xmlns:cx8="http://schemas.microsoft.com/office/drawing/2016/5/14/chartex" xmlns:mc="http://schemas.openxmlformats.org/markup-compatibility/2006" xmlns:aink="http://schemas.microsoft.com/office/drawing/2016/ink" xmlns:am3d="http://schemas.microsoft.com/office/drawing/2017/model3d" xmlns:o="urn:schemas-microsoft-com:office:office" xmlns:r="http://schemas.openxmlformats.org/officeDocument/2006/relationships" xmlns:m="http://schemas.openxmlformats.org/officeDocument/2006/math" xmlns:v="urn:schemas-microsoft-com:vml" xmlns:wp14="http://schemas.microsoft.com/office/word/2010/wordprocessingDrawing" xmlns:wp="http://schemas.openxmlformats.org/drawingml/2006/wordprocessingDrawing" xmlns:w10="urn:schemas-microsoft-com:office:word" xmlns:w="http://schemas.openxmlformats.org/wordprocessingml/2006/main" xmlns:w14="http://schemas.microsoft.com/office/word/2010/wordml" xmlns:w15="http://schemas.microsoft.com/office/word/2012/wordml" xmlns:w16cid="http://schemas.microsoft.com/office/word/2016/wordml/cid" xmlns:w16se="http://schemas.microsoft.com/office/word/2015/wordml/symex" xmlns:wpg="http://schemas.microsoft.com/office/word/2010/wordprocessingGroup" xmlns:wpi="http://schemas.microsoft.com/office/word/2010/wordprocessingInk" xmlns:wne="http://schemas.microsoft.com/office/word/2006/wordml" xmlns:wps="http://schemas.microsoft.com/office/word/2010/wordprocessingShape" mc:Ignorable="w14 w15 w16se w16cid wp14">
   <w:endnote w:type="separator" w:id="-1">
     <w:p>
       <w:pPr>
@@ -2455,7 +2497,7 @@
 </file>
 
 <file path=word/footer1.xml><?xml version="1.0" encoding="utf-8"?>
-<w:ftr xmlns:wpc="http://schemas.microsoft.com/office/word/2010/wordprocessingCanvas" xmlns:cx="http://schemas.microsoft.com/office/drawing/2014/chartex" xmlns:cx1="http://schemas.microsoft.com/office/drawing/2015/9/8/chartex" xmlns:mc="http://schemas.openxmlformats.org/markup-compatibility/2006" xmlns:o="urn:schemas-microsoft-com:office:office" xmlns:r="http://schemas.openxmlformats.org/officeDocument/2006/relationships" xmlns:m="http://schemas.openxmlformats.org/officeDocument/2006/math" xmlns:v="urn:schemas-microsoft-com:vml" xmlns:wp14="http://schemas.microsoft.com/office/word/2010/wordprocessingDrawing" xmlns:wp="http://schemas.openxmlformats.org/drawingml/2006/wordprocessingDrawing" xmlns:w10="urn:schemas-microsoft-com:office:word" xmlns:w="http://schemas.openxmlformats.org/wordprocessingml/2006/main" xmlns:w14="http://schemas.microsoft.com/office/word/2010/wordml" xmlns:w15="http://schemas.microsoft.com/office/word/2012/wordml" xmlns:w16se="http://schemas.microsoft.com/office/word/2015/wordml/symex" xmlns:wpg="http://schemas.microsoft.com/office/word/2010/wordprocessingGroup" xmlns:wpi="http://schemas.microsoft.com/office/word/2010/wordprocessingInk" xmlns:wne="http://schemas.microsoft.com/office/word/2006/wordml" xmlns:wps="http://schemas.microsoft.com/office/word/2010/wordprocessingShape" mc:Ignorable="w14 w15 w16se wp14">
+<w:ftr xmlns:wpc="http://schemas.microsoft.com/office/word/2010/wordprocessingCanvas" xmlns:cx="http://schemas.microsoft.com/office/drawing/2014/chartex" xmlns:cx1="http://schemas.microsoft.com/office/drawing/2015/9/8/chartex" xmlns:cx2="http://schemas.microsoft.com/office/drawing/2015/10/21/chartex" xmlns:cx3="http://schemas.microsoft.com/office/drawing/2016/5/9/chartex" xmlns:cx4="http://schemas.microsoft.com/office/drawing/2016/5/10/chartex" xmlns:cx5="http://schemas.microsoft.com/office/drawing/2016/5/11/chartex" xmlns:cx6="http://schemas.microsoft.com/office/drawing/2016/5/12/chartex" xmlns:cx7="http://schemas.microsoft.com/office/drawing/2016/5/13/chartex" xmlns:cx8="http://schemas.microsoft.com/office/drawing/2016/5/14/chartex" xmlns:mc="http://schemas.openxmlformats.org/markup-compatibility/2006" xmlns:aink="http://schemas.microsoft.com/office/drawing/2016/ink" xmlns:am3d="http://schemas.microsoft.com/office/drawing/2017/model3d" xmlns:o="urn:schemas-microsoft-com:office:office" xmlns:r="http://schemas.openxmlformats.org/officeDocument/2006/relationships" xmlns:m="http://schemas.openxmlformats.org/officeDocument/2006/math" xmlns:v="urn:schemas-microsoft-com:vml" xmlns:wp14="http://schemas.microsoft.com/office/word/2010/wordprocessingDrawing" xmlns:wp="http://schemas.openxmlformats.org/drawingml/2006/wordprocessingDrawing" xmlns:w10="urn:schemas-microsoft-com:office:word" xmlns:w="http://schemas.openxmlformats.org/wordprocessingml/2006/main" xmlns:w14="http://schemas.microsoft.com/office/word/2010/wordml" xmlns:w15="http://schemas.microsoft.com/office/word/2012/wordml" xmlns:w16cid="http://schemas.microsoft.com/office/word/2016/wordml/cid" xmlns:w16se="http://schemas.microsoft.com/office/word/2015/wordml/symex" xmlns:wpg="http://schemas.microsoft.com/office/word/2010/wordprocessingGroup" xmlns:wpi="http://schemas.microsoft.com/office/word/2010/wordprocessingInk" xmlns:wne="http://schemas.microsoft.com/office/word/2006/wordml" xmlns:wps="http://schemas.microsoft.com/office/word/2010/wordprocessingShape" mc:Ignorable="w14 w15 w16se w16cid wp14">
   <w:sdt>
     <w:sdtPr>
       <w:id w:val="1811218861"/>
@@ -2536,7 +2578,7 @@
 </file>
 
 <file path=word/footnotes.xml><?xml version="1.0" encoding="utf-8"?>
-<w:footnotes xmlns:wpc="http://schemas.microsoft.com/office/word/2010/wordprocessingCanvas" xmlns:cx="http://schemas.microsoft.com/office/drawing/2014/chartex" xmlns:cx1="http://schemas.microsoft.com/office/drawing/2015/9/8/chartex" xmlns:mc="http://schemas.openxmlformats.org/markup-compatibility/2006" xmlns:o="urn:schemas-microsoft-com:office:office" xmlns:r="http://schemas.openxmlformats.org/officeDocument/2006/relationships" xmlns:m="http://schemas.openxmlformats.org/officeDocument/2006/math" xmlns:v="urn:schemas-microsoft-com:vml" xmlns:wp14="http://schemas.microsoft.com/office/word/2010/wordprocessingDrawing" xmlns:wp="http://schemas.openxmlformats.org/drawingml/2006/wordprocessingDrawing" xmlns:w10="urn:schemas-microsoft-com:office:word" xmlns:w="http://schemas.openxmlformats.org/wordprocessingml/2006/main" xmlns:w14="http://schemas.microsoft.com/office/word/2010/wordml" xmlns:w15="http://schemas.microsoft.com/office/word/2012/wordml" xmlns:w16se="http://schemas.microsoft.com/office/word/2015/wordml/symex" xmlns:wpg="http://schemas.microsoft.com/office/word/2010/wordprocessingGroup" xmlns:wpi="http://schemas.microsoft.com/office/word/2010/wordprocessingInk" xmlns:wne="http://schemas.microsoft.com/office/word/2006/wordml" xmlns:wps="http://schemas.microsoft.com/office/word/2010/wordprocessingShape" mc:Ignorable="w14 w15 w16se wp14">
+<w:footnotes xmlns:wpc="http://schemas.microsoft.com/office/word/2010/wordprocessingCanvas" xmlns:cx="http://schemas.microsoft.com/office/drawing/2014/chartex" xmlns:cx1="http://schemas.microsoft.com/office/drawing/2015/9/8/chartex" xmlns:cx2="http://schemas.microsoft.com/office/drawing/2015/10/21/chartex" xmlns:cx3="http://schemas.microsoft.com/office/drawing/2016/5/9/chartex" xmlns:cx4="http://schemas.microsoft.com/office/drawing/2016/5/10/chartex" xmlns:cx5="http://schemas.microsoft.com/office/drawing/2016/5/11/chartex" xmlns:cx6="http://schemas.microsoft.com/office/drawing/2016/5/12/chartex" xmlns:cx7="http://schemas.microsoft.com/office/drawing/2016/5/13/chartex" xmlns:cx8="http://schemas.microsoft.com/office/drawing/2016/5/14/chartex" xmlns:mc="http://schemas.openxmlformats.org/markup-compatibility/2006" xmlns:aink="http://schemas.microsoft.com/office/drawing/2016/ink" xmlns:am3d="http://schemas.microsoft.com/office/drawing/2017/model3d" xmlns:o="urn:schemas-microsoft-com:office:office" xmlns:r="http://schemas.openxmlformats.org/officeDocument/2006/relationships" xmlns:m="http://schemas.openxmlformats.org/officeDocument/2006/math" xmlns:v="urn:schemas-microsoft-com:vml" xmlns:wp14="http://schemas.microsoft.com/office/word/2010/wordprocessingDrawing" xmlns:wp="http://schemas.openxmlformats.org/drawingml/2006/wordprocessingDrawing" xmlns:w10="urn:schemas-microsoft-com:office:word" xmlns:w="http://schemas.openxmlformats.org/wordprocessingml/2006/main" xmlns:w14="http://schemas.microsoft.com/office/word/2010/wordml" xmlns:w15="http://schemas.microsoft.com/office/word/2012/wordml" xmlns:w16cid="http://schemas.microsoft.com/office/word/2016/wordml/cid" xmlns:w16se="http://schemas.microsoft.com/office/word/2015/wordml/symex" xmlns:wpg="http://schemas.microsoft.com/office/word/2010/wordprocessingGroup" xmlns:wpi="http://schemas.microsoft.com/office/word/2010/wordprocessingInk" xmlns:wne="http://schemas.microsoft.com/office/word/2006/wordml" xmlns:wps="http://schemas.microsoft.com/office/word/2010/wordprocessingShape" mc:Ignorable="w14 w15 w16se w16cid wp14">
   <w:footnote w:type="separator" w:id="-1">
     <w:p>
       <w:pPr>
@@ -2561,7 +2603,7 @@
 </file>
 
 <file path=word/header1.xml><?xml version="1.0" encoding="utf-8"?>
-<w:hdr xmlns:wpc="http://schemas.microsoft.com/office/word/2010/wordprocessingCanvas" xmlns:cx="http://schemas.microsoft.com/office/drawing/2014/chartex" xmlns:cx1="http://schemas.microsoft.com/office/drawing/2015/9/8/chartex" xmlns:mc="http://schemas.openxmlformats.org/markup-compatibility/2006" xmlns:o="urn:schemas-microsoft-com:office:office" xmlns:r="http://schemas.openxmlformats.org/officeDocument/2006/relationships" xmlns:m="http://schemas.openxmlformats.org/officeDocument/2006/math" xmlns:v="urn:schemas-microsoft-com:vml" xmlns:wp14="http://schemas.microsoft.com/office/word/2010/wordprocessingDrawing" xmlns:wp="http://schemas.openxmlformats.org/drawingml/2006/wordprocessingDrawing" xmlns:w10="urn:schemas-microsoft-com:office:word" xmlns:w="http://schemas.openxmlformats.org/wordprocessingml/2006/main" xmlns:w14="http://schemas.microsoft.com/office/word/2010/wordml" xmlns:w15="http://schemas.microsoft.com/office/word/2012/wordml" xmlns:w16se="http://schemas.microsoft.com/office/word/2015/wordml/symex" xmlns:wpg="http://schemas.microsoft.com/office/word/2010/wordprocessingGroup" xmlns:wpi="http://schemas.microsoft.com/office/word/2010/wordprocessingInk" xmlns:wne="http://schemas.microsoft.com/office/word/2006/wordml" xmlns:wps="http://schemas.microsoft.com/office/word/2010/wordprocessingShape" mc:Ignorable="w14 w15 w16se wp14">
+<w:hdr xmlns:wpc="http://schemas.microsoft.com/office/word/2010/wordprocessingCanvas" xmlns:cx="http://schemas.microsoft.com/office/drawing/2014/chartex" xmlns:cx1="http://schemas.microsoft.com/office/drawing/2015/9/8/chartex" xmlns:cx2="http://schemas.microsoft.com/office/drawing/2015/10/21/chartex" xmlns:cx3="http://schemas.microsoft.com/office/drawing/2016/5/9/chartex" xmlns:cx4="http://schemas.microsoft.com/office/drawing/2016/5/10/chartex" xmlns:cx5="http://schemas.microsoft.com/office/drawing/2016/5/11/chartex" xmlns:cx6="http://schemas.microsoft.com/office/drawing/2016/5/12/chartex" xmlns:cx7="http://schemas.microsoft.com/office/drawing/2016/5/13/chartex" xmlns:cx8="http://schemas.microsoft.com/office/drawing/2016/5/14/chartex" xmlns:mc="http://schemas.openxmlformats.org/markup-compatibility/2006" xmlns:aink="http://schemas.microsoft.com/office/drawing/2016/ink" xmlns:am3d="http://schemas.microsoft.com/office/drawing/2017/model3d" xmlns:o="urn:schemas-microsoft-com:office:office" xmlns:r="http://schemas.openxmlformats.org/officeDocument/2006/relationships" xmlns:m="http://schemas.openxmlformats.org/officeDocument/2006/math" xmlns:v="urn:schemas-microsoft-com:vml" xmlns:wp14="http://schemas.microsoft.com/office/word/2010/wordprocessingDrawing" xmlns:wp="http://schemas.openxmlformats.org/drawingml/2006/wordprocessingDrawing" xmlns:w10="urn:schemas-microsoft-com:office:word" xmlns:w="http://schemas.openxmlformats.org/wordprocessingml/2006/main" xmlns:w14="http://schemas.microsoft.com/office/word/2010/wordml" xmlns:w15="http://schemas.microsoft.com/office/word/2012/wordml" xmlns:w16cid="http://schemas.microsoft.com/office/word/2016/wordml/cid" xmlns:w16se="http://schemas.microsoft.com/office/word/2015/wordml/symex" xmlns:wpg="http://schemas.microsoft.com/office/word/2010/wordprocessingGroup" xmlns:wpi="http://schemas.microsoft.com/office/word/2010/wordprocessingInk" xmlns:wne="http://schemas.microsoft.com/office/word/2006/wordml" xmlns:wps="http://schemas.microsoft.com/office/word/2010/wordprocessingShape" mc:Ignorable="w14 w15 w16se w16cid wp14">
   <w:p>
     <w:pPr>
       <w:pStyle w:val="Header"/>
@@ -2643,7 +2685,7 @@
 </file>
 
 <file path=word/numbering.xml><?xml version="1.0" encoding="utf-8"?>
-<w:numbering xmlns:wpc="http://schemas.microsoft.com/office/word/2010/wordprocessingCanvas" xmlns:cx="http://schemas.microsoft.com/office/drawing/2014/chartex" xmlns:cx1="http://schemas.microsoft.com/office/drawing/2015/9/8/chartex" xmlns:mc="http://schemas.openxmlformats.org/markup-compatibility/2006" xmlns:o="urn:schemas-microsoft-com:office:office" xmlns:r="http://schemas.openxmlformats.org/officeDocument/2006/relationships" xmlns:m="http://schemas.openxmlformats.org/officeDocument/2006/math" xmlns:v="urn:schemas-microsoft-com:vml" xmlns:wp14="http://schemas.microsoft.com/office/word/2010/wordprocessingDrawing" xmlns:wp="http://schemas.openxmlformats.org/drawingml/2006/wordprocessingDrawing" xmlns:w10="urn:schemas-microsoft-com:office:word" xmlns:w="http://schemas.openxmlformats.org/wordprocessingml/2006/main" xmlns:w14="http://schemas.microsoft.com/office/word/2010/wordml" xmlns:w15="http://schemas.microsoft.com/office/word/2012/wordml" xmlns:w16se="http://schemas.microsoft.com/office/word/2015/wordml/symex" xmlns:wpg="http://schemas.microsoft.com/office/word/2010/wordprocessingGroup" xmlns:wpi="http://schemas.microsoft.com/office/word/2010/wordprocessingInk" xmlns:wne="http://schemas.microsoft.com/office/word/2006/wordml" xmlns:wps="http://schemas.microsoft.com/office/word/2010/wordprocessingShape" mc:Ignorable="w14 w15 w16se wp14">
+<w:numbering xmlns:wpc="http://schemas.microsoft.com/office/word/2010/wordprocessingCanvas" xmlns:cx="http://schemas.microsoft.com/office/drawing/2014/chartex" xmlns:cx1="http://schemas.microsoft.com/office/drawing/2015/9/8/chartex" xmlns:cx2="http://schemas.microsoft.com/office/drawing/2015/10/21/chartex" xmlns:cx3="http://schemas.microsoft.com/office/drawing/2016/5/9/chartex" xmlns:cx4="http://schemas.microsoft.com/office/drawing/2016/5/10/chartex" xmlns:cx5="http://schemas.microsoft.com/office/drawing/2016/5/11/chartex" xmlns:cx6="http://schemas.microsoft.com/office/drawing/2016/5/12/chartex" xmlns:cx7="http://schemas.microsoft.com/office/drawing/2016/5/13/chartex" xmlns:cx8="http://schemas.microsoft.com/office/drawing/2016/5/14/chartex" xmlns:mc="http://schemas.openxmlformats.org/markup-compatibility/2006" xmlns:aink="http://schemas.microsoft.com/office/drawing/2016/ink" xmlns:am3d="http://schemas.microsoft.com/office/drawing/2017/model3d" xmlns:o="urn:schemas-microsoft-com:office:office" xmlns:r="http://schemas.openxmlformats.org/officeDocument/2006/relationships" xmlns:m="http://schemas.openxmlformats.org/officeDocument/2006/math" xmlns:v="urn:schemas-microsoft-com:vml" xmlns:wp14="http://schemas.microsoft.com/office/word/2010/wordprocessingDrawing" xmlns:wp="http://schemas.openxmlformats.org/drawingml/2006/wordprocessingDrawing" xmlns:w10="urn:schemas-microsoft-com:office:word" xmlns:w="http://schemas.openxmlformats.org/wordprocessingml/2006/main" xmlns:w14="http://schemas.microsoft.com/office/word/2010/wordml" xmlns:w15="http://schemas.microsoft.com/office/word/2012/wordml" xmlns:w16cid="http://schemas.microsoft.com/office/word/2016/wordml/cid" xmlns:w16se="http://schemas.microsoft.com/office/word/2015/wordml/symex" xmlns:wpg="http://schemas.microsoft.com/office/word/2010/wordprocessingGroup" xmlns:wpi="http://schemas.microsoft.com/office/word/2010/wordprocessingInk" xmlns:wne="http://schemas.microsoft.com/office/word/2006/wordml" xmlns:wps="http://schemas.microsoft.com/office/word/2010/wordprocessingShape" mc:Ignorable="w14 w15 w16se w16cid wp14">
   <w:abstractNum w:abstractNumId="0" w15:restartNumberingAfterBreak="0">
     <w:nsid w:val="0BFE5311"/>
     <w:multiLevelType w:val="hybridMultilevel"/>
@@ -3065,7 +3107,7 @@
 </file>
 
 <file path=word/styles.xml><?xml version="1.0" encoding="utf-8"?>
-<w:styles xmlns:mc="http://schemas.openxmlformats.org/markup-compatibility/2006" xmlns:r="http://schemas.openxmlformats.org/officeDocument/2006/relationships" xmlns:w="http://schemas.openxmlformats.org/wordprocessingml/2006/main" xmlns:w14="http://schemas.microsoft.com/office/word/2010/wordml" xmlns:w15="http://schemas.microsoft.com/office/word/2012/wordml" xmlns:w16se="http://schemas.microsoft.com/office/word/2015/wordml/symex" mc:Ignorable="w14 w15 w16se">
+<w:styles xmlns:mc="http://schemas.openxmlformats.org/markup-compatibility/2006" xmlns:r="http://schemas.openxmlformats.org/officeDocument/2006/relationships" xmlns:w="http://schemas.openxmlformats.org/wordprocessingml/2006/main" xmlns:w14="http://schemas.microsoft.com/office/word/2010/wordml" xmlns:w15="http://schemas.microsoft.com/office/word/2012/wordml" xmlns:w16cid="http://schemas.microsoft.com/office/word/2016/wordml/cid" xmlns:w16se="http://schemas.microsoft.com/office/word/2015/wordml/symex" mc:Ignorable="w14 w15 w16se w16cid">
   <w:docDefaults>
     <w:rPrDefault>
       <w:rPr>
@@ -3075,7 +3117,7 @@
     </w:rPrDefault>
     <w:pPrDefault/>
   </w:docDefaults>
-  <w:latentStyles w:defLockedState="0" w:defUIPriority="99" w:defSemiHidden="0" w:defUnhideWhenUsed="0" w:defQFormat="0" w:count="371">
+  <w:latentStyles w:defLockedState="0" w:defUIPriority="99" w:defSemiHidden="0" w:defUnhideWhenUsed="0" w:defQFormat="0" w:count="375">
     <w:lsdException w:name="Normal" w:uiPriority="0" w:qFormat="1"/>
     <w:lsdException w:name="heading 1" w:uiPriority="9" w:qFormat="1"/>
     <w:lsdException w:name="heading 2" w:semiHidden="1" w:uiPriority="9" w:unhideWhenUsed="1" w:qFormat="1"/>
@@ -3181,7 +3223,6 @@
     <w:lsdException w:name="HTML Sample" w:semiHidden="1" w:unhideWhenUsed="1"/>
     <w:lsdException w:name="HTML Typewriter" w:semiHidden="1" w:unhideWhenUsed="1"/>
     <w:lsdException w:name="HTML Variable" w:semiHidden="1" w:unhideWhenUsed="1"/>
-    <w:lsdException w:name="Normal Table" w:semiHidden="1" w:unhideWhenUsed="1"/>
     <w:lsdException w:name="annotation subject" w:semiHidden="1" w:unhideWhenUsed="1"/>
     <w:lsdException w:name="No List" w:semiHidden="1" w:unhideWhenUsed="1"/>
     <w:lsdException w:name="Outline List 1" w:semiHidden="1" w:unhideWhenUsed="1"/>
@@ -3225,10 +3266,8 @@
     <w:lsdException w:name="Table Elegant" w:semiHidden="1" w:unhideWhenUsed="1"/>
     <w:lsdException w:name="Table Professional" w:semiHidden="1" w:unhideWhenUsed="1"/>
     <w:lsdException w:name="Table Subtle 1" w:semiHidden="1" w:unhideWhenUsed="1"/>
-    <w:lsdException w:name="Table Subtle 2" w:semiHidden="1" w:unhideWhenUsed="1"/>
     <w:lsdException w:name="Table Web 1" w:semiHidden="1" w:unhideWhenUsed="1"/>
     <w:lsdException w:name="Table Web 2" w:semiHidden="1" w:unhideWhenUsed="1"/>
-    <w:lsdException w:name="Table Web 3" w:semiHidden="1" w:unhideWhenUsed="1"/>
     <w:lsdException w:name="Balloon Text" w:semiHidden="1" w:unhideWhenUsed="1"/>
     <w:lsdException w:name="Table Grid" w:uiPriority="0"/>
     <w:lsdException w:name="Table Theme" w:semiHidden="1" w:unhideWhenUsed="1"/>
@@ -3447,6 +3486,10 @@
     <w:lsdException w:name="List Table 5 Dark Accent 6" w:uiPriority="50"/>
     <w:lsdException w:name="List Table 6 Colorful Accent 6" w:uiPriority="51"/>
     <w:lsdException w:name="List Table 7 Colorful Accent 6" w:uiPriority="52"/>
+    <w:lsdException w:name="Mention" w:semiHidden="1" w:unhideWhenUsed="1"/>
+    <w:lsdException w:name="Smart Hyperlink" w:semiHidden="1" w:unhideWhenUsed="1"/>
+    <w:lsdException w:name="Hashtag" w:semiHidden="1" w:unhideWhenUsed="1"/>
+    <w:lsdException w:name="Unresolved Mention" w:semiHidden="1" w:unhideWhenUsed="1"/>
   </w:latentStyles>
   <w:style w:type="paragraph" w:default="1" w:styleId="Normal">
     <w:name w:val="Normal"/>
@@ -3888,7 +3931,7 @@
 </file>
 
 <file path=customXml/itemProps1.xml><?xml version="1.0" encoding="utf-8"?>
-<ds:datastoreItem xmlns:ds="http://schemas.openxmlformats.org/officeDocument/2006/customXml" ds:itemID="{F08489CA-56B4-49AA-91A0-920B9395DC63}">
+<ds:datastoreItem xmlns:ds="http://schemas.openxmlformats.org/officeDocument/2006/customXml" ds:itemID="{4D9842E0-7871-4F73-B548-CEB9A80872AA}">
   <ds:schemaRefs>
     <ds:schemaRef ds:uri="http://schemas.openxmlformats.org/officeDocument/2006/bibliography"/>
   </ds:schemaRefs>

</xml_diff>